<commit_message>
Splitting the use cases
</commit_message>
<xml_diff>
--- a/4.analysis-documenation/Use-case1-analysis.docx
+++ b/4.analysis-documenation/Use-case1-analysis.docx
@@ -8,18 +8,155 @@
           <w:u w:val="single"/>
         </w:rPr>
       </w:pPr>
-      <w:bookmarkStart w:id="0" w:name="_GoBack"/>
       <w:r>
+        <w:rPr>
+          <w:noProof/>
+          <w:u w:val="single"/>
+          <w:lang w:eastAsia="en-IN"/>
+        </w:rPr>
+        <mc:AlternateContent>
+          <mc:Choice Requires="wps">
+            <w:drawing>
+              <wp:anchor distT="45720" distB="45720" distL="114300" distR="114300" simplePos="0" relativeHeight="251659264" behindDoc="0" locked="0" layoutInCell="1" allowOverlap="1" wp14:anchorId="767AF9E6" wp14:editId="66D1F692">
+                <wp:simplePos x="0" y="0"/>
+                <wp:positionH relativeFrom="margin">
+                  <wp:align>right</wp:align>
+                </wp:positionH>
+                <wp:positionV relativeFrom="paragraph">
+                  <wp:posOffset>23495</wp:posOffset>
+                </wp:positionV>
+                <wp:extent cx="6657975" cy="9791700"/>
+                <wp:effectExtent l="0" t="0" r="28575" b="19050"/>
+                <wp:wrapSquare wrapText="bothSides"/>
+                <wp:docPr id="217" name="Text Box 2"/>
+                <wp:cNvGraphicFramePr>
+                  <a:graphicFrameLocks xmlns:a="http://schemas.openxmlformats.org/drawingml/2006/main"/>
+                </wp:cNvGraphicFramePr>
+                <a:graphic xmlns:a="http://schemas.openxmlformats.org/drawingml/2006/main">
+                  <a:graphicData uri="http://schemas.microsoft.com/office/word/2010/wordprocessingShape">
+                    <wps:wsp>
+                      <wps:cNvSpPr txBox="1">
+                        <a:spLocks noChangeArrowheads="1"/>
+                      </wps:cNvSpPr>
+                      <wps:spPr bwMode="auto">
+                        <a:xfrm>
+                          <a:off x="0" y="0"/>
+                          <a:ext cx="6657975" cy="9791700"/>
+                        </a:xfrm>
+                        <a:prstGeom prst="rect">
+                          <a:avLst/>
+                        </a:prstGeom>
+                        <a:solidFill>
+                          <a:srgbClr val="FFFFFF"/>
+                        </a:solidFill>
+                        <a:ln w="9525">
+                          <a:solidFill>
+                            <a:srgbClr val="000000"/>
+                          </a:solidFill>
+                          <a:miter lim="800000"/>
+                          <a:headEnd/>
+                          <a:tailEnd/>
+                        </a:ln>
+                      </wps:spPr>
+                      <wps:txbx>
+                        <w:txbxContent>
+                          <w:p/>
+                          <w:p>
+                            <w:r>
+                              <w:rPr>
+                                <w:u w:val="single"/>
+                              </w:rPr>
+                              <w:t xml:space="preserve">Use-case </w:t>
+                            </w:r>
+                            <w:proofErr w:type="gramStart"/>
+                            <w:r>
+                              <w:rPr>
+                                <w:u w:val="single"/>
+                              </w:rPr>
+                              <w:t>1 :</w:t>
+                            </w:r>
+                            <w:proofErr w:type="gramEnd"/>
+                          </w:p>
+                          <w:p>
+                            <w:r>
+                              <w:t>As an Associate, I would like to share my ideas related to a new product/feature in an existing product/solution to an existing problem statement. I need my proposal to be evaluated, guided for the PoC and finally registered as a Product.</w:t>
+                            </w:r>
+                          </w:p>
+                          <w:p>
+                            <w:bookmarkStart w:id="0" w:name="_GoBack"/>
+                            <w:bookmarkEnd w:id="0"/>
+                          </w:p>
+                        </w:txbxContent>
+                      </wps:txbx>
+                      <wps:bodyPr rot="0" vert="horz" wrap="square" lIns="91440" tIns="45720" rIns="91440" bIns="45720" anchor="t" anchorCtr="0">
+                        <a:noAutofit/>
+                      </wps:bodyPr>
+                    </wps:wsp>
+                  </a:graphicData>
+                </a:graphic>
+                <wp14:sizeRelH relativeFrom="margin">
+                  <wp14:pctWidth>0</wp14:pctWidth>
+                </wp14:sizeRelH>
+                <wp14:sizeRelV relativeFrom="margin">
+                  <wp14:pctHeight>0</wp14:pctHeight>
+                </wp14:sizeRelV>
+              </wp:anchor>
+            </w:drawing>
+          </mc:Choice>
+          <mc:Fallback>
+            <w:pict>
+              <v:shapetype w14:anchorId="767AF9E6" id="_x0000_t202" coordsize="21600,21600" o:spt="202" path="m,l,21600r21600,l21600,xe">
+                <v:stroke joinstyle="miter"/>
+                <v:path gradientshapeok="t" o:connecttype="rect"/>
+              </v:shapetype>
+              <v:shape id="Text Box 2" o:spid="_x0000_s1026" type="#_x0000_t202" style="position:absolute;margin-left:473.05pt;margin-top:1.85pt;width:524.25pt;height:771pt;z-index:251659264;visibility:visible;mso-wrap-style:square;mso-width-percent:0;mso-height-percent:0;mso-wrap-distance-left:9pt;mso-wrap-distance-top:3.6pt;mso-wrap-distance-right:9pt;mso-wrap-distance-bottom:3.6pt;mso-position-horizontal:right;mso-position-horizontal-relative:margin;mso-position-vertical:absolute;mso-position-vertical-relative:text;mso-width-percent:0;mso-height-percent:0;mso-width-relative:margin;mso-height-relative:margin;v-text-anchor:top" o:gfxdata="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">
+                <v:textbox>
+                  <w:txbxContent>
+                    <w:p/>
+                    <w:p>
+                      <w:r>
+                        <w:rPr>
+                          <w:u w:val="single"/>
+                        </w:rPr>
+                        <w:t xml:space="preserve">Use-case </w:t>
+                      </w:r>
+                      <w:proofErr w:type="gramStart"/>
+                      <w:r>
+                        <w:rPr>
+                          <w:u w:val="single"/>
+                        </w:rPr>
+                        <w:t>1 :</w:t>
+                      </w:r>
+                      <w:proofErr w:type="gramEnd"/>
+                    </w:p>
+                    <w:p>
+                      <w:r>
+                        <w:t>As an Associate, I would like to share my ideas related to a new product/feature in an existing product/solution to an existing problem statement. I need my proposal to be evaluated, guided for the PoC and finally registered as a Product.</w:t>
+                      </w:r>
+                    </w:p>
+                    <w:p>
+                      <w:bookmarkStart w:id="1" w:name="_GoBack"/>
+                      <w:bookmarkEnd w:id="1"/>
+                    </w:p>
+                  </w:txbxContent>
+                </v:textbox>
+                <w10:wrap type="square" anchorx="margin"/>
+              </v:shape>
+            </w:pict>
+          </mc:Fallback>
+        </mc:AlternateContent>
+      </w:r>
+    </w:p>
+    <w:p>
+      <w:pPr>
         <w:rPr>
           <w:u w:val="single"/>
         </w:rPr>
-        <w:t>Introduction to workgroup</w:t>
-      </w:r>
-      <w:bookmarkEnd w:id="0"/>
+      </w:pPr>
     </w:p>
     <w:sectPr>
       <w:pgSz w:w="11906" w:h="16838"/>
-      <w:pgMar w:top="1440" w:right="1440" w:bottom="1440" w:left="1440" w:header="708" w:footer="708" w:gutter="0"/>
+      <w:pgMar w:top="720" w:right="720" w:bottom="720" w:left="720" w:header="708" w:footer="708" w:gutter="0"/>
       <w:cols w:space="708"/>
       <w:docGrid w:linePitch="360"/>
     </w:sectPr>
@@ -710,4 +847,16 @@
     </a:ext>
   </a:extLst>
 </a:theme>
+</file>
+
+<file path=customXml/item1.xml><?xml version="1.0" encoding="utf-8"?>
+<b:Sources xmlns:b="http://schemas.openxmlformats.org/officeDocument/2006/bibliography" xmlns="http://schemas.openxmlformats.org/officeDocument/2006/bibliography" SelectedStyle="\APASixthEditionOfficeOnline.xsl" StyleName="APA" Version="6"/>
+</file>
+
+<file path=customXml/itemProps1.xml><?xml version="1.0" encoding="utf-8"?>
+<ds:datastoreItem xmlns:ds="http://schemas.openxmlformats.org/officeDocument/2006/customXml" ds:itemID="{137639F0-C910-402C-9D68-746938622F42}">
+  <ds:schemaRefs>
+    <ds:schemaRef ds:uri="http://schemas.openxmlformats.org/officeDocument/2006/bibliography"/>
+  </ds:schemaRefs>
+</ds:datastoreItem>
 </file>
</xml_diff>